<commit_message>
cập nhật chức năng hiển thị nhân viên combobox
</commit_message>
<xml_diff>
--- a/SQLBienBan/Bien ban nhom 8.docx
+++ b/SQLBienBan/Bien ban nhom 8.docx
@@ -1549,25 +1549,20 @@
           </w:tcPr>
           <w:p>
             <w:pPr>
-              <w:jc w:val="center"/>
-              <w:rPr>
-                <w:b/>
-                <w:bCs/>
-                <w:sz w:val="26"/>
-                <w:szCs w:val="26"/>
-                <w:lang w:val="vi-VN"/>
-              </w:rPr>
-            </w:pPr>
-            <w:r>
-              <w:rPr>
-                <w:b/>
-                <w:bCs/>
-                <w:sz w:val="26"/>
-                <w:szCs w:val="26"/>
-                <w:lang w:val="vi-VN"/>
-              </w:rPr>
-              <w:t>1</w:t>
-            </w:r>
+              <w:pStyle w:val="oancuaDanhsach"/>
+              <w:numPr>
+                <w:ilvl w:val="0"/>
+                <w:numId w:val="6"/>
+              </w:numPr>
+              <w:jc w:val="center"/>
+              <w:rPr>
+                <w:b/>
+                <w:bCs/>
+                <w:sz w:val="26"/>
+                <w:szCs w:val="26"/>
+                <w:lang w:val="vi-VN"/>
+              </w:rPr>
+            </w:pPr>
           </w:p>
         </w:tc>
         <w:tc>
@@ -1577,17 +1572,13 @@
           <w:p>
             <w:pPr>
               <w:rPr>
-                <w:b/>
-                <w:bCs/>
-                <w:sz w:val="26"/>
-                <w:szCs w:val="26"/>
-                <w:lang w:val="vi-VN"/>
-              </w:rPr>
-            </w:pPr>
-            <w:r>
-              <w:rPr>
-                <w:b/>
-                <w:bCs/>
+                <w:sz w:val="26"/>
+                <w:szCs w:val="26"/>
+                <w:lang w:val="vi-VN"/>
+              </w:rPr>
+            </w:pPr>
+            <w:r>
+              <w:rPr>
                 <w:sz w:val="26"/>
                 <w:szCs w:val="26"/>
                 <w:lang w:val="vi-VN"/>
@@ -1637,21 +1628,18 @@
           </w:tcPr>
           <w:p>
             <w:pPr>
-              <w:jc w:val="center"/>
-              <w:rPr>
-                <w:sz w:val="26"/>
-                <w:szCs w:val="26"/>
-                <w:lang w:val="vi-VN"/>
-              </w:rPr>
-            </w:pPr>
-            <w:r>
-              <w:rPr>
-                <w:sz w:val="26"/>
-                <w:szCs w:val="26"/>
-                <w:lang w:val="vi-VN"/>
-              </w:rPr>
-              <w:t>2</w:t>
-            </w:r>
+              <w:pStyle w:val="oancuaDanhsach"/>
+              <w:numPr>
+                <w:ilvl w:val="0"/>
+                <w:numId w:val="6"/>
+              </w:numPr>
+              <w:jc w:val="center"/>
+              <w:rPr>
+                <w:sz w:val="26"/>
+                <w:szCs w:val="26"/>
+                <w:lang w:val="vi-VN"/>
+              </w:rPr>
+            </w:pPr>
           </w:p>
         </w:tc>
         <w:tc>
@@ -1715,21 +1703,18 @@
           </w:tcPr>
           <w:p>
             <w:pPr>
-              <w:jc w:val="center"/>
-              <w:rPr>
-                <w:sz w:val="26"/>
-                <w:szCs w:val="26"/>
-                <w:lang w:val="vi-VN"/>
-              </w:rPr>
-            </w:pPr>
-            <w:r>
-              <w:rPr>
-                <w:sz w:val="26"/>
-                <w:szCs w:val="26"/>
-                <w:lang w:val="vi-VN"/>
-              </w:rPr>
-              <w:t>3</w:t>
-            </w:r>
+              <w:pStyle w:val="oancuaDanhsach"/>
+              <w:numPr>
+                <w:ilvl w:val="0"/>
+                <w:numId w:val="6"/>
+              </w:numPr>
+              <w:jc w:val="center"/>
+              <w:rPr>
+                <w:sz w:val="26"/>
+                <w:szCs w:val="26"/>
+                <w:lang w:val="vi-VN"/>
+              </w:rPr>
+            </w:pPr>
           </w:p>
         </w:tc>
         <w:tc>
@@ -1750,7 +1735,7 @@
                 <w:szCs w:val="26"/>
                 <w:lang w:val="vi-VN"/>
               </w:rPr>
-              <w:t>Form chi tiết NCC</w:t>
+              <w:t>Form chi tiết ncc</w:t>
             </w:r>
           </w:p>
         </w:tc>
@@ -1793,21 +1778,18 @@
           </w:tcPr>
           <w:p>
             <w:pPr>
-              <w:jc w:val="center"/>
-              <w:rPr>
-                <w:sz w:val="26"/>
-                <w:szCs w:val="26"/>
-                <w:lang w:val="vi-VN"/>
-              </w:rPr>
-            </w:pPr>
-            <w:r>
-              <w:rPr>
-                <w:sz w:val="26"/>
-                <w:szCs w:val="26"/>
-                <w:lang w:val="vi-VN"/>
-              </w:rPr>
-              <w:t>4</w:t>
-            </w:r>
+              <w:pStyle w:val="oancuaDanhsach"/>
+              <w:numPr>
+                <w:ilvl w:val="0"/>
+                <w:numId w:val="6"/>
+              </w:numPr>
+              <w:jc w:val="center"/>
+              <w:rPr>
+                <w:sz w:val="26"/>
+                <w:szCs w:val="26"/>
+                <w:lang w:val="vi-VN"/>
+              </w:rPr>
+            </w:pPr>
           </w:p>
         </w:tc>
         <w:tc>
@@ -1871,21 +1853,18 @@
           </w:tcPr>
           <w:p>
             <w:pPr>
-              <w:jc w:val="center"/>
-              <w:rPr>
-                <w:sz w:val="26"/>
-                <w:szCs w:val="26"/>
-                <w:lang w:val="vi-VN"/>
-              </w:rPr>
-            </w:pPr>
-            <w:r>
-              <w:rPr>
-                <w:sz w:val="26"/>
-                <w:szCs w:val="26"/>
-                <w:lang w:val="vi-VN"/>
-              </w:rPr>
-              <w:t>5</w:t>
-            </w:r>
+              <w:pStyle w:val="oancuaDanhsach"/>
+              <w:numPr>
+                <w:ilvl w:val="0"/>
+                <w:numId w:val="6"/>
+              </w:numPr>
+              <w:jc w:val="center"/>
+              <w:rPr>
+                <w:sz w:val="26"/>
+                <w:szCs w:val="26"/>
+                <w:lang w:val="vi-VN"/>
+              </w:rPr>
+            </w:pPr>
           </w:p>
         </w:tc>
         <w:tc>
@@ -1905,15 +1884,15 @@
                 <w:sz w:val="26"/>
                 <w:szCs w:val="26"/>
               </w:rPr>
-              <w:t>Form Bán</w:t>
-            </w:r>
-            <w:r>
-              <w:rPr>
-                <w:sz w:val="26"/>
-                <w:szCs w:val="26"/>
-                <w:lang w:val="vi-VN"/>
-              </w:rPr>
-              <w:t xml:space="preserve"> Hàng</w:t>
+              <w:t>Form bán</w:t>
+            </w:r>
+            <w:r>
+              <w:rPr>
+                <w:sz w:val="26"/>
+                <w:szCs w:val="26"/>
+                <w:lang w:val="vi-VN"/>
+              </w:rPr>
+              <w:t xml:space="preserve"> hàng</w:t>
             </w:r>
           </w:p>
         </w:tc>
@@ -1956,21 +1935,18 @@
           </w:tcPr>
           <w:p>
             <w:pPr>
-              <w:jc w:val="center"/>
-              <w:rPr>
-                <w:sz w:val="26"/>
-                <w:szCs w:val="26"/>
-                <w:lang w:val="vi-VN"/>
-              </w:rPr>
-            </w:pPr>
-            <w:r>
-              <w:rPr>
-                <w:sz w:val="26"/>
-                <w:szCs w:val="26"/>
-                <w:lang w:val="vi-VN"/>
-              </w:rPr>
-              <w:t>6</w:t>
-            </w:r>
+              <w:pStyle w:val="oancuaDanhsach"/>
+              <w:numPr>
+                <w:ilvl w:val="0"/>
+                <w:numId w:val="6"/>
+              </w:numPr>
+              <w:jc w:val="center"/>
+              <w:rPr>
+                <w:sz w:val="26"/>
+                <w:szCs w:val="26"/>
+                <w:lang w:val="vi-VN"/>
+              </w:rPr>
+            </w:pPr>
           </w:p>
         </w:tc>
         <w:tc>
@@ -1991,7 +1967,7 @@
                 <w:szCs w:val="26"/>
                 <w:lang w:val="vi-VN"/>
               </w:rPr>
-              <w:t xml:space="preserve">Hỗ Trợ Thành Viên Trong Nhóm </w:t>
+              <w:t xml:space="preserve">Hỗ trợ thành viên trong nhóm </w:t>
             </w:r>
           </w:p>
         </w:tc>
@@ -2034,21 +2010,18 @@
           </w:tcPr>
           <w:p>
             <w:pPr>
-              <w:jc w:val="center"/>
-              <w:rPr>
-                <w:sz w:val="26"/>
-                <w:szCs w:val="26"/>
-                <w:lang w:val="vi-VN"/>
-              </w:rPr>
-            </w:pPr>
-            <w:r>
-              <w:rPr>
-                <w:sz w:val="26"/>
-                <w:szCs w:val="26"/>
-                <w:lang w:val="vi-VN"/>
-              </w:rPr>
-              <w:t>7</w:t>
-            </w:r>
+              <w:pStyle w:val="oancuaDanhsach"/>
+              <w:numPr>
+                <w:ilvl w:val="0"/>
+                <w:numId w:val="6"/>
+              </w:numPr>
+              <w:jc w:val="center"/>
+              <w:rPr>
+                <w:sz w:val="26"/>
+                <w:szCs w:val="26"/>
+                <w:lang w:val="vi-VN"/>
+              </w:rPr>
+            </w:pPr>
           </w:p>
         </w:tc>
         <w:tc>
@@ -2112,21 +2085,18 @@
           </w:tcPr>
           <w:p>
             <w:pPr>
-              <w:jc w:val="center"/>
-              <w:rPr>
-                <w:sz w:val="26"/>
-                <w:szCs w:val="26"/>
-                <w:lang w:val="vi-VN"/>
-              </w:rPr>
-            </w:pPr>
-            <w:r>
-              <w:rPr>
-                <w:sz w:val="26"/>
-                <w:szCs w:val="26"/>
-                <w:lang w:val="vi-VN"/>
-              </w:rPr>
-              <w:t>8</w:t>
-            </w:r>
+              <w:pStyle w:val="oancuaDanhsach"/>
+              <w:numPr>
+                <w:ilvl w:val="0"/>
+                <w:numId w:val="6"/>
+              </w:numPr>
+              <w:jc w:val="center"/>
+              <w:rPr>
+                <w:sz w:val="26"/>
+                <w:szCs w:val="26"/>
+                <w:lang w:val="vi-VN"/>
+              </w:rPr>
+            </w:pPr>
           </w:p>
         </w:tc>
         <w:tc>
@@ -2147,7 +2117,7 @@
                 <w:szCs w:val="26"/>
                 <w:lang w:val="vi-VN"/>
               </w:rPr>
-              <w:t>Thiết kế  và vẽ giao diện ứng dụng tất cả các form</w:t>
+              <w:t>Thiết kế  và vẽ giao diện</w:t>
             </w:r>
           </w:p>
         </w:tc>
@@ -2190,21 +2160,18 @@
           </w:tcPr>
           <w:p>
             <w:pPr>
-              <w:jc w:val="center"/>
-              <w:rPr>
-                <w:sz w:val="26"/>
-                <w:szCs w:val="26"/>
-                <w:lang w:val="vi-VN"/>
-              </w:rPr>
-            </w:pPr>
-            <w:r>
-              <w:rPr>
-                <w:sz w:val="26"/>
-                <w:szCs w:val="26"/>
-                <w:lang w:val="vi-VN"/>
-              </w:rPr>
-              <w:t>9</w:t>
-            </w:r>
+              <w:pStyle w:val="oancuaDanhsach"/>
+              <w:numPr>
+                <w:ilvl w:val="0"/>
+                <w:numId w:val="6"/>
+              </w:numPr>
+              <w:jc w:val="center"/>
+              <w:rPr>
+                <w:sz w:val="26"/>
+                <w:szCs w:val="26"/>
+                <w:lang w:val="vi-VN"/>
+              </w:rPr>
+            </w:pPr>
           </w:p>
         </w:tc>
         <w:tc>
@@ -2266,21 +2233,18 @@
           </w:tcPr>
           <w:p>
             <w:pPr>
-              <w:jc w:val="center"/>
-              <w:rPr>
-                <w:sz w:val="26"/>
-                <w:szCs w:val="26"/>
-                <w:lang w:val="vi-VN"/>
-              </w:rPr>
-            </w:pPr>
-            <w:r>
-              <w:rPr>
-                <w:sz w:val="26"/>
-                <w:szCs w:val="26"/>
-                <w:lang w:val="vi-VN"/>
-              </w:rPr>
-              <w:t>10</w:t>
-            </w:r>
+              <w:pStyle w:val="oancuaDanhsach"/>
+              <w:numPr>
+                <w:ilvl w:val="0"/>
+                <w:numId w:val="6"/>
+              </w:numPr>
+              <w:jc w:val="center"/>
+              <w:rPr>
+                <w:sz w:val="26"/>
+                <w:szCs w:val="26"/>
+                <w:lang w:val="vi-VN"/>
+              </w:rPr>
+            </w:pPr>
           </w:p>
         </w:tc>
         <w:tc>
@@ -2301,7 +2265,81 @@
                 <w:szCs w:val="26"/>
                 <w:lang w:val="vi-VN"/>
               </w:rPr>
-              <w:t>Bắt lối dữ liệu trong DB</w:t>
+              <w:t>Viết store doanh thu theo tháng</w:t>
+            </w:r>
+          </w:p>
+        </w:tc>
+        <w:tc>
+          <w:tcPr>
+            <w:tcW w:w="2589" w:type="dxa"/>
+          </w:tcPr>
+          <w:p>
+            <w:pPr>
+              <w:rPr>
+                <w:sz w:val="26"/>
+                <w:szCs w:val="26"/>
+                <w:lang w:val="vi-VN"/>
+              </w:rPr>
+            </w:pPr>
+          </w:p>
+        </w:tc>
+      </w:tr>
+      <w:tr>
+        <w:tc>
+          <w:tcPr>
+            <w:tcW w:w="2254" w:type="dxa"/>
+          </w:tcPr>
+          <w:p>
+            <w:pPr>
+              <w:rPr>
+                <w:b/>
+                <w:bCs/>
+                <w:sz w:val="26"/>
+                <w:szCs w:val="26"/>
+                <w:lang w:val="vi-VN"/>
+              </w:rPr>
+            </w:pPr>
+          </w:p>
+        </w:tc>
+        <w:tc>
+          <w:tcPr>
+            <w:tcW w:w="860" w:type="dxa"/>
+          </w:tcPr>
+          <w:p>
+            <w:pPr>
+              <w:pStyle w:val="oancuaDanhsach"/>
+              <w:numPr>
+                <w:ilvl w:val="0"/>
+                <w:numId w:val="6"/>
+              </w:numPr>
+              <w:jc w:val="center"/>
+              <w:rPr>
+                <w:sz w:val="26"/>
+                <w:szCs w:val="26"/>
+                <w:lang w:val="vi-VN"/>
+              </w:rPr>
+            </w:pPr>
+          </w:p>
+        </w:tc>
+        <w:tc>
+          <w:tcPr>
+            <w:tcW w:w="3648" w:type="dxa"/>
+          </w:tcPr>
+          <w:p>
+            <w:pPr>
+              <w:rPr>
+                <w:sz w:val="26"/>
+                <w:szCs w:val="26"/>
+                <w:lang w:val="vi-VN"/>
+              </w:rPr>
+            </w:pPr>
+            <w:r>
+              <w:rPr>
+                <w:sz w:val="26"/>
+                <w:szCs w:val="26"/>
+                <w:lang w:val="vi-VN"/>
+              </w:rPr>
+              <w:t xml:space="preserve"> Thiết kế đường dẫn report</w:t>
             </w:r>
           </w:p>
         </w:tc>
@@ -2449,21 +2487,18 @@
           </w:tcPr>
           <w:p>
             <w:pPr>
-              <w:jc w:val="center"/>
-              <w:rPr>
-                <w:sz w:val="26"/>
-                <w:szCs w:val="26"/>
-                <w:lang w:val="vi-VN"/>
-              </w:rPr>
-            </w:pPr>
-            <w:r>
-              <w:rPr>
-                <w:sz w:val="26"/>
-                <w:szCs w:val="26"/>
-                <w:lang w:val="vi-VN"/>
-              </w:rPr>
-              <w:t>1</w:t>
-            </w:r>
+              <w:pStyle w:val="oancuaDanhsach"/>
+              <w:numPr>
+                <w:ilvl w:val="0"/>
+                <w:numId w:val="7"/>
+              </w:numPr>
+              <w:jc w:val="center"/>
+              <w:rPr>
+                <w:sz w:val="26"/>
+                <w:szCs w:val="26"/>
+                <w:lang w:val="vi-VN"/>
+              </w:rPr>
+            </w:pPr>
           </w:p>
         </w:tc>
         <w:tc>
@@ -2528,21 +2563,18 @@
           </w:tcPr>
           <w:p>
             <w:pPr>
-              <w:jc w:val="center"/>
-              <w:rPr>
-                <w:sz w:val="26"/>
-                <w:szCs w:val="26"/>
-                <w:lang w:val="vi-VN"/>
-              </w:rPr>
-            </w:pPr>
-            <w:r>
-              <w:rPr>
-                <w:sz w:val="26"/>
-                <w:szCs w:val="26"/>
-                <w:lang w:val="vi-VN"/>
-              </w:rPr>
-              <w:t>2</w:t>
-            </w:r>
+              <w:pStyle w:val="oancuaDanhsach"/>
+              <w:numPr>
+                <w:ilvl w:val="0"/>
+                <w:numId w:val="7"/>
+              </w:numPr>
+              <w:jc w:val="center"/>
+              <w:rPr>
+                <w:sz w:val="26"/>
+                <w:szCs w:val="26"/>
+                <w:lang w:val="vi-VN"/>
+              </w:rPr>
+            </w:pPr>
           </w:p>
         </w:tc>
         <w:tc>
@@ -2607,21 +2639,18 @@
           </w:tcPr>
           <w:p>
             <w:pPr>
-              <w:jc w:val="center"/>
-              <w:rPr>
-                <w:sz w:val="26"/>
-                <w:szCs w:val="26"/>
-                <w:lang w:val="vi-VN"/>
-              </w:rPr>
-            </w:pPr>
-            <w:r>
-              <w:rPr>
-                <w:sz w:val="26"/>
-                <w:szCs w:val="26"/>
-                <w:lang w:val="vi-VN"/>
-              </w:rPr>
-              <w:t>3</w:t>
-            </w:r>
+              <w:pStyle w:val="oancuaDanhsach"/>
+              <w:numPr>
+                <w:ilvl w:val="0"/>
+                <w:numId w:val="7"/>
+              </w:numPr>
+              <w:jc w:val="center"/>
+              <w:rPr>
+                <w:sz w:val="26"/>
+                <w:szCs w:val="26"/>
+                <w:lang w:val="vi-VN"/>
+              </w:rPr>
+            </w:pPr>
           </w:p>
         </w:tc>
         <w:tc>
@@ -2686,21 +2715,18 @@
           </w:tcPr>
           <w:p>
             <w:pPr>
-              <w:jc w:val="center"/>
-              <w:rPr>
-                <w:sz w:val="26"/>
-                <w:szCs w:val="26"/>
-                <w:lang w:val="vi-VN"/>
-              </w:rPr>
-            </w:pPr>
-            <w:r>
-              <w:rPr>
-                <w:sz w:val="26"/>
-                <w:szCs w:val="26"/>
-                <w:lang w:val="vi-VN"/>
-              </w:rPr>
-              <w:t>4</w:t>
-            </w:r>
+              <w:pStyle w:val="oancuaDanhsach"/>
+              <w:numPr>
+                <w:ilvl w:val="0"/>
+                <w:numId w:val="7"/>
+              </w:numPr>
+              <w:jc w:val="center"/>
+              <w:rPr>
+                <w:sz w:val="26"/>
+                <w:szCs w:val="26"/>
+                <w:lang w:val="vi-VN"/>
+              </w:rPr>
+            </w:pPr>
           </w:p>
         </w:tc>
         <w:tc>
@@ -2765,21 +2791,18 @@
           </w:tcPr>
           <w:p>
             <w:pPr>
-              <w:jc w:val="center"/>
-              <w:rPr>
-                <w:sz w:val="26"/>
-                <w:szCs w:val="26"/>
-                <w:lang w:val="vi-VN"/>
-              </w:rPr>
-            </w:pPr>
-            <w:r>
-              <w:rPr>
-                <w:sz w:val="26"/>
-                <w:szCs w:val="26"/>
-                <w:lang w:val="vi-VN"/>
-              </w:rPr>
-              <w:t>5</w:t>
-            </w:r>
+              <w:pStyle w:val="oancuaDanhsach"/>
+              <w:numPr>
+                <w:ilvl w:val="0"/>
+                <w:numId w:val="7"/>
+              </w:numPr>
+              <w:jc w:val="center"/>
+              <w:rPr>
+                <w:sz w:val="26"/>
+                <w:szCs w:val="26"/>
+                <w:lang w:val="vi-VN"/>
+              </w:rPr>
+            </w:pPr>
           </w:p>
         </w:tc>
         <w:tc>
@@ -2844,6 +2867,11 @@
           </w:tcPr>
           <w:p>
             <w:pPr>
+              <w:pStyle w:val="oancuaDanhsach"/>
+              <w:numPr>
+                <w:ilvl w:val="0"/>
+                <w:numId w:val="7"/>
+              </w:numPr>
               <w:jc w:val="center"/>
               <w:rPr>
                 <w:sz w:val="26"/>
@@ -2915,21 +2943,18 @@
           </w:tcPr>
           <w:p>
             <w:pPr>
-              <w:jc w:val="center"/>
-              <w:rPr>
-                <w:sz w:val="26"/>
-                <w:szCs w:val="26"/>
-                <w:lang w:val="vi-VN"/>
-              </w:rPr>
-            </w:pPr>
-            <w:r>
-              <w:rPr>
-                <w:sz w:val="26"/>
-                <w:szCs w:val="26"/>
-                <w:lang w:val="vi-VN"/>
-              </w:rPr>
-              <w:t>6</w:t>
-            </w:r>
+              <w:pStyle w:val="oancuaDanhsach"/>
+              <w:numPr>
+                <w:ilvl w:val="0"/>
+                <w:numId w:val="7"/>
+              </w:numPr>
+              <w:jc w:val="center"/>
+              <w:rPr>
+                <w:sz w:val="26"/>
+                <w:szCs w:val="26"/>
+                <w:lang w:val="vi-VN"/>
+              </w:rPr>
+            </w:pPr>
           </w:p>
         </w:tc>
         <w:tc>
@@ -2950,7 +2975,7 @@
                 <w:szCs w:val="26"/>
                 <w:lang w:val="vi-VN"/>
               </w:rPr>
-              <w:t xml:space="preserve">Bắt lỗi dữ liệu trong lớp đối </w:t>
+              <w:t xml:space="preserve">Hiển thị thông tin doanh thu </w:t>
             </w:r>
             <w:r>
               <w:rPr>
@@ -2959,7 +2984,7 @@
                 <w:lang w:val="vi-VN"/>
               </w:rPr>
               <w:lastRenderedPageBreak/>
-              <w:t>tượng</w:t>
+              <w:t>theo tháng</w:t>
             </w:r>
           </w:p>
         </w:tc>
@@ -3107,21 +3132,18 @@
           </w:tcPr>
           <w:p>
             <w:pPr>
-              <w:jc w:val="center"/>
-              <w:rPr>
-                <w:color w:val="FFFFFF" w:themeColor="background1"/>
-                <w:sz w:val="26"/>
-                <w:szCs w:val="26"/>
-              </w:rPr>
-            </w:pPr>
-            <w:r>
-              <w:rPr>
-                <w:sz w:val="26"/>
-                <w:szCs w:val="26"/>
-                <w:lang w:val="vi-VN"/>
-              </w:rPr>
-              <w:t>1</w:t>
-            </w:r>
+              <w:pStyle w:val="oancuaDanhsach"/>
+              <w:numPr>
+                <w:ilvl w:val="0"/>
+                <w:numId w:val="8"/>
+              </w:numPr>
+              <w:jc w:val="center"/>
+              <w:rPr>
+                <w:color w:val="000000" w:themeColor="text1"/>
+                <w:sz w:val="26"/>
+                <w:szCs w:val="26"/>
+              </w:rPr>
+            </w:pPr>
           </w:p>
         </w:tc>
         <w:tc>
@@ -3202,43 +3224,40 @@
           </w:tcPr>
           <w:p>
             <w:pPr>
-              <w:jc w:val="center"/>
+              <w:pStyle w:val="oancuaDanhsach"/>
+              <w:numPr>
+                <w:ilvl w:val="0"/>
+                <w:numId w:val="8"/>
+              </w:numPr>
+              <w:jc w:val="center"/>
+              <w:rPr>
+                <w:color w:val="000000" w:themeColor="text1"/>
+                <w:sz w:val="26"/>
+                <w:szCs w:val="26"/>
+              </w:rPr>
+            </w:pPr>
+          </w:p>
+        </w:tc>
+        <w:tc>
+          <w:tcPr>
+            <w:tcW w:w="3648" w:type="dxa"/>
+          </w:tcPr>
+          <w:p>
+            <w:pPr>
               <w:rPr>
                 <w:color w:val="FFFFFF" w:themeColor="background1"/>
                 <w:sz w:val="26"/>
                 <w:szCs w:val="26"/>
-              </w:rPr>
-            </w:pPr>
-            <w:r>
-              <w:rPr>
-                <w:sz w:val="26"/>
-                <w:szCs w:val="26"/>
-                <w:lang w:val="vi-VN"/>
-              </w:rPr>
-              <w:t>2</w:t>
-            </w:r>
-          </w:p>
-        </w:tc>
-        <w:tc>
-          <w:tcPr>
-            <w:tcW w:w="3648" w:type="dxa"/>
-          </w:tcPr>
-          <w:p>
-            <w:pPr>
-              <w:rPr>
-                <w:color w:val="FFFFFF" w:themeColor="background1"/>
-                <w:sz w:val="26"/>
-                <w:szCs w:val="26"/>
-                <w:lang w:val="vi-VN"/>
-              </w:rPr>
-            </w:pPr>
-            <w:r>
-              <w:rPr>
-                <w:sz w:val="26"/>
-                <w:szCs w:val="26"/>
-                <w:lang w:val="vi-VN"/>
-              </w:rPr>
-              <w:t>Form Khuyến mãi</w:t>
+                <w:lang w:val="vi-VN"/>
+              </w:rPr>
+            </w:pPr>
+            <w:r>
+              <w:rPr>
+                <w:sz w:val="26"/>
+                <w:szCs w:val="26"/>
+                <w:lang w:val="vi-VN"/>
+              </w:rPr>
+              <w:t>Form khuyến mãi</w:t>
             </w:r>
           </w:p>
         </w:tc>
@@ -3282,22 +3301,19 @@
           </w:tcPr>
           <w:p>
             <w:pPr>
-              <w:jc w:val="center"/>
-              <w:rPr>
-                <w:color w:val="FFFFFF" w:themeColor="background1"/>
-                <w:sz w:val="26"/>
-                <w:szCs w:val="26"/>
-                <w:lang w:val="vi-VN"/>
-              </w:rPr>
-            </w:pPr>
-            <w:r>
-              <w:rPr>
-                <w:sz w:val="26"/>
-                <w:szCs w:val="26"/>
-                <w:lang w:val="vi-VN"/>
-              </w:rPr>
-              <w:t>3</w:t>
-            </w:r>
+              <w:pStyle w:val="oancuaDanhsach"/>
+              <w:numPr>
+                <w:ilvl w:val="0"/>
+                <w:numId w:val="8"/>
+              </w:numPr>
+              <w:jc w:val="center"/>
+              <w:rPr>
+                <w:color w:val="000000" w:themeColor="text1"/>
+                <w:sz w:val="26"/>
+                <w:szCs w:val="26"/>
+                <w:lang w:val="vi-VN"/>
+              </w:rPr>
+            </w:pPr>
           </w:p>
         </w:tc>
         <w:tc>
@@ -3363,22 +3379,19 @@
           </w:tcPr>
           <w:p>
             <w:pPr>
-              <w:jc w:val="center"/>
-              <w:rPr>
-                <w:color w:val="FFFFFF" w:themeColor="background1"/>
-                <w:sz w:val="26"/>
-                <w:szCs w:val="26"/>
-                <w:lang w:val="vi-VN"/>
-              </w:rPr>
-            </w:pPr>
-            <w:r>
-              <w:rPr>
-                <w:sz w:val="26"/>
-                <w:szCs w:val="26"/>
-                <w:lang w:val="vi-VN"/>
-              </w:rPr>
-              <w:t>4</w:t>
-            </w:r>
+              <w:pStyle w:val="oancuaDanhsach"/>
+              <w:numPr>
+                <w:ilvl w:val="0"/>
+                <w:numId w:val="8"/>
+              </w:numPr>
+              <w:jc w:val="center"/>
+              <w:rPr>
+                <w:color w:val="000000" w:themeColor="text1"/>
+                <w:sz w:val="26"/>
+                <w:szCs w:val="26"/>
+                <w:lang w:val="vi-VN"/>
+              </w:rPr>
+            </w:pPr>
           </w:p>
         </w:tc>
         <w:tc>
@@ -3444,22 +3457,19 @@
           </w:tcPr>
           <w:p>
             <w:pPr>
-              <w:jc w:val="center"/>
-              <w:rPr>
-                <w:color w:val="FFFFFF" w:themeColor="background1"/>
-                <w:sz w:val="26"/>
-                <w:szCs w:val="26"/>
-                <w:lang w:val="vi-VN"/>
-              </w:rPr>
-            </w:pPr>
-            <w:r>
-              <w:rPr>
-                <w:sz w:val="26"/>
-                <w:szCs w:val="26"/>
-                <w:lang w:val="vi-VN"/>
-              </w:rPr>
-              <w:t>5</w:t>
-            </w:r>
+              <w:pStyle w:val="oancuaDanhsach"/>
+              <w:numPr>
+                <w:ilvl w:val="0"/>
+                <w:numId w:val="8"/>
+              </w:numPr>
+              <w:jc w:val="center"/>
+              <w:rPr>
+                <w:color w:val="000000" w:themeColor="text1"/>
+                <w:sz w:val="26"/>
+                <w:szCs w:val="26"/>
+                <w:lang w:val="vi-VN"/>
+              </w:rPr>
+            </w:pPr>
           </w:p>
         </w:tc>
         <w:tc>
@@ -3525,21 +3535,19 @@
           </w:tcPr>
           <w:p>
             <w:pPr>
-              <w:jc w:val="center"/>
-              <w:rPr>
-                <w:sz w:val="26"/>
-                <w:szCs w:val="26"/>
-                <w:lang w:val="vi-VN"/>
-              </w:rPr>
-            </w:pPr>
-            <w:r>
-              <w:rPr>
-                <w:sz w:val="26"/>
-                <w:szCs w:val="26"/>
-                <w:lang w:val="vi-VN"/>
-              </w:rPr>
-              <w:t>6</w:t>
-            </w:r>
+              <w:pStyle w:val="oancuaDanhsach"/>
+              <w:numPr>
+                <w:ilvl w:val="0"/>
+                <w:numId w:val="8"/>
+              </w:numPr>
+              <w:jc w:val="center"/>
+              <w:rPr>
+                <w:color w:val="000000" w:themeColor="text1"/>
+                <w:sz w:val="26"/>
+                <w:szCs w:val="26"/>
+                <w:lang w:val="vi-VN"/>
+              </w:rPr>
+            </w:pPr>
           </w:p>
         </w:tc>
         <w:tc>
@@ -3560,7 +3568,7 @@
                 <w:szCs w:val="26"/>
                 <w:lang w:val="vi-VN"/>
               </w:rPr>
-              <w:t>Lập báo cáo sản phẩm, in phiếu hóa đơn</w:t>
+              <w:t>Lập báo cáo sản phẩm</w:t>
             </w:r>
           </w:p>
         </w:tc>
@@ -3604,21 +3612,96 @@
           </w:tcPr>
           <w:p>
             <w:pPr>
-              <w:jc w:val="center"/>
-              <w:rPr>
-                <w:sz w:val="26"/>
-                <w:szCs w:val="26"/>
-                <w:lang w:val="vi-VN"/>
-              </w:rPr>
-            </w:pPr>
-            <w:r>
-              <w:rPr>
-                <w:sz w:val="26"/>
-                <w:szCs w:val="26"/>
-                <w:lang w:val="vi-VN"/>
-              </w:rPr>
-              <w:t>7</w:t>
-            </w:r>
+              <w:pStyle w:val="oancuaDanhsach"/>
+              <w:numPr>
+                <w:ilvl w:val="0"/>
+                <w:numId w:val="8"/>
+              </w:numPr>
+              <w:jc w:val="center"/>
+              <w:rPr>
+                <w:color w:val="000000" w:themeColor="text1"/>
+                <w:sz w:val="26"/>
+                <w:szCs w:val="26"/>
+                <w:lang w:val="vi-VN"/>
+              </w:rPr>
+            </w:pPr>
+          </w:p>
+        </w:tc>
+        <w:tc>
+          <w:tcPr>
+            <w:tcW w:w="3648" w:type="dxa"/>
+          </w:tcPr>
+          <w:p>
+            <w:pPr>
+              <w:rPr>
+                <w:sz w:val="26"/>
+                <w:szCs w:val="26"/>
+                <w:lang w:val="vi-VN"/>
+              </w:rPr>
+            </w:pPr>
+            <w:r>
+              <w:rPr>
+                <w:sz w:val="26"/>
+                <w:szCs w:val="26"/>
+                <w:lang w:val="vi-VN"/>
+              </w:rPr>
+              <w:t>Viết store in phiếu hóa đơn</w:t>
+            </w:r>
+          </w:p>
+        </w:tc>
+        <w:tc>
+          <w:tcPr>
+            <w:tcW w:w="2589" w:type="dxa"/>
+          </w:tcPr>
+          <w:p>
+            <w:pPr>
+              <w:rPr>
+                <w:color w:val="FFFFFF" w:themeColor="background1"/>
+                <w:sz w:val="26"/>
+                <w:szCs w:val="26"/>
+                <w:lang w:val="vi-VN"/>
+              </w:rPr>
+            </w:pPr>
+          </w:p>
+        </w:tc>
+      </w:tr>
+      <w:tr>
+        <w:tc>
+          <w:tcPr>
+            <w:tcW w:w="2254" w:type="dxa"/>
+            <w:vMerge/>
+          </w:tcPr>
+          <w:p>
+            <w:pPr>
+              <w:rPr>
+                <w:b/>
+                <w:bCs/>
+                <w:sz w:val="26"/>
+                <w:szCs w:val="26"/>
+                <w:lang w:val="vi-VN"/>
+              </w:rPr>
+            </w:pPr>
+          </w:p>
+        </w:tc>
+        <w:tc>
+          <w:tcPr>
+            <w:tcW w:w="860" w:type="dxa"/>
+          </w:tcPr>
+          <w:p>
+            <w:pPr>
+              <w:pStyle w:val="oancuaDanhsach"/>
+              <w:numPr>
+                <w:ilvl w:val="0"/>
+                <w:numId w:val="8"/>
+              </w:numPr>
+              <w:jc w:val="center"/>
+              <w:rPr>
+                <w:color w:val="000000" w:themeColor="text1"/>
+                <w:sz w:val="26"/>
+                <w:szCs w:val="26"/>
+                <w:lang w:val="vi-VN"/>
+              </w:rPr>
+            </w:pPr>
           </w:p>
         </w:tc>
         <w:tc>
@@ -3912,6 +3995,92 @@
     </w:lvl>
   </w:abstractNum>
   <w:abstractNum w:abstractNumId="1" w15:restartNumberingAfterBreak="0">
+    <w:nsid w:val="2BFC1E9E"/>
+    <w:multiLevelType w:val="hybridMultilevel"/>
+    <w:tmpl w:val="3180539C"/>
+    <w:lvl w:ilvl="0" w:tplc="042A000F">
+      <w:start w:val="1"/>
+      <w:numFmt w:val="decimal"/>
+      <w:lvlText w:val="%1."/>
+      <w:lvlJc w:val="left"/>
+      <w:pPr>
+        <w:ind w:left="720" w:hanging="360"/>
+      </w:pPr>
+    </w:lvl>
+    <w:lvl w:ilvl="1" w:tplc="042A0019" w:tentative="1">
+      <w:start w:val="1"/>
+      <w:numFmt w:val="lowerLetter"/>
+      <w:lvlText w:val="%2."/>
+      <w:lvlJc w:val="left"/>
+      <w:pPr>
+        <w:ind w:left="1440" w:hanging="360"/>
+      </w:pPr>
+    </w:lvl>
+    <w:lvl w:ilvl="2" w:tplc="042A001B" w:tentative="1">
+      <w:start w:val="1"/>
+      <w:numFmt w:val="lowerRoman"/>
+      <w:lvlText w:val="%3."/>
+      <w:lvlJc w:val="right"/>
+      <w:pPr>
+        <w:ind w:left="2160" w:hanging="180"/>
+      </w:pPr>
+    </w:lvl>
+    <w:lvl w:ilvl="3" w:tplc="042A000F" w:tentative="1">
+      <w:start w:val="1"/>
+      <w:numFmt w:val="decimal"/>
+      <w:lvlText w:val="%4."/>
+      <w:lvlJc w:val="left"/>
+      <w:pPr>
+        <w:ind w:left="2880" w:hanging="360"/>
+      </w:pPr>
+    </w:lvl>
+    <w:lvl w:ilvl="4" w:tplc="042A0019" w:tentative="1">
+      <w:start w:val="1"/>
+      <w:numFmt w:val="lowerLetter"/>
+      <w:lvlText w:val="%5."/>
+      <w:lvlJc w:val="left"/>
+      <w:pPr>
+        <w:ind w:left="3600" w:hanging="360"/>
+      </w:pPr>
+    </w:lvl>
+    <w:lvl w:ilvl="5" w:tplc="042A001B" w:tentative="1">
+      <w:start w:val="1"/>
+      <w:numFmt w:val="lowerRoman"/>
+      <w:lvlText w:val="%6."/>
+      <w:lvlJc w:val="right"/>
+      <w:pPr>
+        <w:ind w:left="4320" w:hanging="180"/>
+      </w:pPr>
+    </w:lvl>
+    <w:lvl w:ilvl="6" w:tplc="042A000F" w:tentative="1">
+      <w:start w:val="1"/>
+      <w:numFmt w:val="decimal"/>
+      <w:lvlText w:val="%7."/>
+      <w:lvlJc w:val="left"/>
+      <w:pPr>
+        <w:ind w:left="5040" w:hanging="360"/>
+      </w:pPr>
+    </w:lvl>
+    <w:lvl w:ilvl="7" w:tplc="042A0019" w:tentative="1">
+      <w:start w:val="1"/>
+      <w:numFmt w:val="lowerLetter"/>
+      <w:lvlText w:val="%8."/>
+      <w:lvlJc w:val="left"/>
+      <w:pPr>
+        <w:ind w:left="5760" w:hanging="360"/>
+      </w:pPr>
+    </w:lvl>
+    <w:lvl w:ilvl="8" w:tplc="042A001B" w:tentative="1">
+      <w:start w:val="1"/>
+      <w:numFmt w:val="lowerRoman"/>
+      <w:lvlText w:val="%9."/>
+      <w:lvlJc w:val="right"/>
+      <w:pPr>
+        <w:ind w:left="6480" w:hanging="180"/>
+      </w:pPr>
+    </w:lvl>
+  </w:abstractNum>
+  <w:abstractNum w:abstractNumId="2" w15:restartNumberingAfterBreak="0">
     <w:nsid w:val="3B0D13C3"/>
     <w:multiLevelType w:val="multilevel"/>
     <w:tmpl w:val="3B0D13C3"/>
@@ -3997,7 +4166,7 @@
       </w:pPr>
     </w:lvl>
   </w:abstractNum>
-  <w:abstractNum w:abstractNumId="2" w15:restartNumberingAfterBreak="0">
+  <w:abstractNum w:abstractNumId="3" w15:restartNumberingAfterBreak="0">
     <w:nsid w:val="460627F5"/>
     <w:multiLevelType w:val="hybridMultilevel"/>
     <w:tmpl w:val="1E340F08"/>
@@ -4083,7 +4252,7 @@
       </w:pPr>
     </w:lvl>
   </w:abstractNum>
-  <w:abstractNum w:abstractNumId="3" w15:restartNumberingAfterBreak="0">
+  <w:abstractNum w:abstractNumId="4" w15:restartNumberingAfterBreak="0">
     <w:nsid w:val="468F2240"/>
     <w:multiLevelType w:val="hybridMultilevel"/>
     <w:tmpl w:val="DADCC832"/>
@@ -4176,7 +4345,7 @@
       </w:pPr>
     </w:lvl>
   </w:abstractNum>
-  <w:abstractNum w:abstractNumId="4" w15:restartNumberingAfterBreak="0">
+  <w:abstractNum w:abstractNumId="5" w15:restartNumberingAfterBreak="0">
     <w:nsid w:val="5D611656"/>
     <w:multiLevelType w:val="hybridMultilevel"/>
     <w:tmpl w:val="499095D2"/>
@@ -4190,6 +4359,182 @@
       </w:pPr>
       <w:rPr>
         <w:rFonts w:hint="default"/>
+      </w:rPr>
+    </w:lvl>
+    <w:lvl w:ilvl="1" w:tplc="042A0019" w:tentative="1">
+      <w:start w:val="1"/>
+      <w:numFmt w:val="lowerLetter"/>
+      <w:lvlText w:val="%2."/>
+      <w:lvlJc w:val="left"/>
+      <w:pPr>
+        <w:ind w:left="1440" w:hanging="360"/>
+      </w:pPr>
+    </w:lvl>
+    <w:lvl w:ilvl="2" w:tplc="042A001B" w:tentative="1">
+      <w:start w:val="1"/>
+      <w:numFmt w:val="lowerRoman"/>
+      <w:lvlText w:val="%3."/>
+      <w:lvlJc w:val="right"/>
+      <w:pPr>
+        <w:ind w:left="2160" w:hanging="180"/>
+      </w:pPr>
+    </w:lvl>
+    <w:lvl w:ilvl="3" w:tplc="042A000F" w:tentative="1">
+      <w:start w:val="1"/>
+      <w:numFmt w:val="decimal"/>
+      <w:lvlText w:val="%4."/>
+      <w:lvlJc w:val="left"/>
+      <w:pPr>
+        <w:ind w:left="2880" w:hanging="360"/>
+      </w:pPr>
+    </w:lvl>
+    <w:lvl w:ilvl="4" w:tplc="042A0019" w:tentative="1">
+      <w:start w:val="1"/>
+      <w:numFmt w:val="lowerLetter"/>
+      <w:lvlText w:val="%5."/>
+      <w:lvlJc w:val="left"/>
+      <w:pPr>
+        <w:ind w:left="3600" w:hanging="360"/>
+      </w:pPr>
+    </w:lvl>
+    <w:lvl w:ilvl="5" w:tplc="042A001B" w:tentative="1">
+      <w:start w:val="1"/>
+      <w:numFmt w:val="lowerRoman"/>
+      <w:lvlText w:val="%6."/>
+      <w:lvlJc w:val="right"/>
+      <w:pPr>
+        <w:ind w:left="4320" w:hanging="180"/>
+      </w:pPr>
+    </w:lvl>
+    <w:lvl w:ilvl="6" w:tplc="042A000F" w:tentative="1">
+      <w:start w:val="1"/>
+      <w:numFmt w:val="decimal"/>
+      <w:lvlText w:val="%7."/>
+      <w:lvlJc w:val="left"/>
+      <w:pPr>
+        <w:ind w:left="5040" w:hanging="360"/>
+      </w:pPr>
+    </w:lvl>
+    <w:lvl w:ilvl="7" w:tplc="042A0019" w:tentative="1">
+      <w:start w:val="1"/>
+      <w:numFmt w:val="lowerLetter"/>
+      <w:lvlText w:val="%8."/>
+      <w:lvlJc w:val="left"/>
+      <w:pPr>
+        <w:ind w:left="5760" w:hanging="360"/>
+      </w:pPr>
+    </w:lvl>
+    <w:lvl w:ilvl="8" w:tplc="042A001B" w:tentative="1">
+      <w:start w:val="1"/>
+      <w:numFmt w:val="lowerRoman"/>
+      <w:lvlText w:val="%9."/>
+      <w:lvlJc w:val="right"/>
+      <w:pPr>
+        <w:ind w:left="6480" w:hanging="180"/>
+      </w:pPr>
+    </w:lvl>
+  </w:abstractNum>
+  <w:abstractNum w:abstractNumId="6" w15:restartNumberingAfterBreak="0">
+    <w:nsid w:val="62A40127"/>
+    <w:multiLevelType w:val="hybridMultilevel"/>
+    <w:tmpl w:val="3180539C"/>
+    <w:lvl w:ilvl="0" w:tplc="042A000F">
+      <w:start w:val="1"/>
+      <w:numFmt w:val="decimal"/>
+      <w:lvlText w:val="%1."/>
+      <w:lvlJc w:val="left"/>
+      <w:pPr>
+        <w:ind w:left="720" w:hanging="360"/>
+      </w:pPr>
+    </w:lvl>
+    <w:lvl w:ilvl="1" w:tplc="042A0019" w:tentative="1">
+      <w:start w:val="1"/>
+      <w:numFmt w:val="lowerLetter"/>
+      <w:lvlText w:val="%2."/>
+      <w:lvlJc w:val="left"/>
+      <w:pPr>
+        <w:ind w:left="1440" w:hanging="360"/>
+      </w:pPr>
+    </w:lvl>
+    <w:lvl w:ilvl="2" w:tplc="042A001B" w:tentative="1">
+      <w:start w:val="1"/>
+      <w:numFmt w:val="lowerRoman"/>
+      <w:lvlText w:val="%3."/>
+      <w:lvlJc w:val="right"/>
+      <w:pPr>
+        <w:ind w:left="2160" w:hanging="180"/>
+      </w:pPr>
+    </w:lvl>
+    <w:lvl w:ilvl="3" w:tplc="042A000F" w:tentative="1">
+      <w:start w:val="1"/>
+      <w:numFmt w:val="decimal"/>
+      <w:lvlText w:val="%4."/>
+      <w:lvlJc w:val="left"/>
+      <w:pPr>
+        <w:ind w:left="2880" w:hanging="360"/>
+      </w:pPr>
+    </w:lvl>
+    <w:lvl w:ilvl="4" w:tplc="042A0019" w:tentative="1">
+      <w:start w:val="1"/>
+      <w:numFmt w:val="lowerLetter"/>
+      <w:lvlText w:val="%5."/>
+      <w:lvlJc w:val="left"/>
+      <w:pPr>
+        <w:ind w:left="3600" w:hanging="360"/>
+      </w:pPr>
+    </w:lvl>
+    <w:lvl w:ilvl="5" w:tplc="042A001B" w:tentative="1">
+      <w:start w:val="1"/>
+      <w:numFmt w:val="lowerRoman"/>
+      <w:lvlText w:val="%6."/>
+      <w:lvlJc w:val="right"/>
+      <w:pPr>
+        <w:ind w:left="4320" w:hanging="180"/>
+      </w:pPr>
+    </w:lvl>
+    <w:lvl w:ilvl="6" w:tplc="042A000F" w:tentative="1">
+      <w:start w:val="1"/>
+      <w:numFmt w:val="decimal"/>
+      <w:lvlText w:val="%7."/>
+      <w:lvlJc w:val="left"/>
+      <w:pPr>
+        <w:ind w:left="5040" w:hanging="360"/>
+      </w:pPr>
+    </w:lvl>
+    <w:lvl w:ilvl="7" w:tplc="042A0019" w:tentative="1">
+      <w:start w:val="1"/>
+      <w:numFmt w:val="lowerLetter"/>
+      <w:lvlText w:val="%8."/>
+      <w:lvlJc w:val="left"/>
+      <w:pPr>
+        <w:ind w:left="5760" w:hanging="360"/>
+      </w:pPr>
+    </w:lvl>
+    <w:lvl w:ilvl="8" w:tplc="042A001B" w:tentative="1">
+      <w:start w:val="1"/>
+      <w:numFmt w:val="lowerRoman"/>
+      <w:lvlText w:val="%9."/>
+      <w:lvlJc w:val="right"/>
+      <w:pPr>
+        <w:ind w:left="6480" w:hanging="180"/>
+      </w:pPr>
+    </w:lvl>
+  </w:abstractNum>
+  <w:abstractNum w:abstractNumId="7" w15:restartNumberingAfterBreak="0">
+    <w:nsid w:val="6E587C8A"/>
+    <w:multiLevelType w:val="hybridMultilevel"/>
+    <w:tmpl w:val="4AFACC9C"/>
+    <w:lvl w:ilvl="0" w:tplc="1F28882E">
+      <w:start w:val="1"/>
+      <w:numFmt w:val="decimal"/>
+      <w:lvlText w:val="%1."/>
+      <w:lvlJc w:val="left"/>
+      <w:pPr>
+        <w:ind w:left="720" w:hanging="360"/>
+      </w:pPr>
+      <w:rPr>
+        <w:b w:val="0"/>
+        <w:bCs w:val="0"/>
       </w:rPr>
     </w:lvl>
     <w:lvl w:ilvl="1" w:tplc="042A0019" w:tentative="1">
@@ -4269,16 +4614,25 @@
     <w:abstractNumId w:val="0"/>
   </w:num>
   <w:num w:numId="2">
+    <w:abstractNumId w:val="2"/>
+  </w:num>
+  <w:num w:numId="3">
+    <w:abstractNumId w:val="3"/>
+  </w:num>
+  <w:num w:numId="4">
+    <w:abstractNumId w:val="5"/>
+  </w:num>
+  <w:num w:numId="5">
+    <w:abstractNumId w:val="4"/>
+  </w:num>
+  <w:num w:numId="6">
+    <w:abstractNumId w:val="7"/>
+  </w:num>
+  <w:num w:numId="7">
     <w:abstractNumId w:val="1"/>
   </w:num>
-  <w:num w:numId="3">
-    <w:abstractNumId w:val="2"/>
-  </w:num>
-  <w:num w:numId="4">
-    <w:abstractNumId w:val="4"/>
-  </w:num>
-  <w:num w:numId="5">
-    <w:abstractNumId w:val="3"/>
+  <w:num w:numId="8">
+    <w:abstractNumId w:val="6"/>
   </w:num>
 </w:numbering>
 </file>
@@ -4711,6 +5065,7 @@
   <w:style w:type="character" w:default="1" w:styleId="Phngmcinhcuaoanvn">
     <w:name w:val="Default Paragraph Font"/>
     <w:uiPriority w:val="1"/>
+    <w:semiHidden/>
     <w:unhideWhenUsed/>
   </w:style>
   <w:style w:type="table" w:default="1" w:styleId="BangThngthng">

</xml_diff>

<commit_message>
tong hop store va bien ban
</commit_message>
<xml_diff>
--- a/SQLBienBan/Bien ban nhom 8.docx
+++ b/SQLBienBan/Bien ban nhom 8.docx
@@ -2339,7 +2339,23 @@
                 <w:szCs w:val="26"/>
                 <w:lang w:val="vi-VN"/>
               </w:rPr>
-              <w:t xml:space="preserve"> Thiết kế đường dẫn report</w:t>
+              <w:t xml:space="preserve"> Thiết kế đường dẫn </w:t>
+            </w:r>
+            <w:r>
+              <w:rPr>
+                <w:sz w:val="26"/>
+                <w:szCs w:val="26"/>
+                <w:lang w:val="vi-VN"/>
+              </w:rPr>
+              <w:t>tự nhận tên report</w:t>
+            </w:r>
+            <w:r>
+              <w:rPr>
+                <w:sz w:val="26"/>
+                <w:szCs w:val="26"/>
+                <w:lang w:val="vi-VN"/>
+              </w:rPr>
+              <w:t xml:space="preserve"> và tham số</w:t>
             </w:r>
           </w:p>
         </w:tc>
@@ -2975,16 +2991,90 @@
                 <w:szCs w:val="26"/>
                 <w:lang w:val="vi-VN"/>
               </w:rPr>
-              <w:t xml:space="preserve">Hiển thị thông tin doanh thu </w:t>
-            </w:r>
-            <w:r>
-              <w:rPr>
-                <w:sz w:val="26"/>
-                <w:szCs w:val="26"/>
-                <w:lang w:val="vi-VN"/>
-              </w:rPr>
-              <w:lastRenderedPageBreak/>
-              <w:t>theo tháng</w:t>
+              <w:t>Hiển thị thông tin doanh thu theo tháng</w:t>
+            </w:r>
+          </w:p>
+        </w:tc>
+        <w:tc>
+          <w:tcPr>
+            <w:tcW w:w="2589" w:type="dxa"/>
+          </w:tcPr>
+          <w:p>
+            <w:pPr>
+              <w:rPr>
+                <w:sz w:val="26"/>
+                <w:szCs w:val="26"/>
+                <w:lang w:val="vi-VN"/>
+              </w:rPr>
+            </w:pPr>
+          </w:p>
+        </w:tc>
+      </w:tr>
+      <w:tr>
+        <w:tc>
+          <w:tcPr>
+            <w:tcW w:w="2254" w:type="dxa"/>
+          </w:tcPr>
+          <w:p>
+            <w:pPr>
+              <w:jc w:val="center"/>
+              <w:rPr>
+                <w:b/>
+                <w:bCs/>
+                <w:sz w:val="26"/>
+                <w:szCs w:val="26"/>
+                <w:lang w:val="vi-VN"/>
+              </w:rPr>
+            </w:pPr>
+          </w:p>
+        </w:tc>
+        <w:tc>
+          <w:tcPr>
+            <w:tcW w:w="860" w:type="dxa"/>
+          </w:tcPr>
+          <w:p>
+            <w:pPr>
+              <w:pStyle w:val="oancuaDanhsach"/>
+              <w:numPr>
+                <w:ilvl w:val="0"/>
+                <w:numId w:val="7"/>
+              </w:numPr>
+              <w:jc w:val="center"/>
+              <w:rPr>
+                <w:sz w:val="26"/>
+                <w:szCs w:val="26"/>
+                <w:lang w:val="vi-VN"/>
+              </w:rPr>
+            </w:pPr>
+          </w:p>
+        </w:tc>
+        <w:tc>
+          <w:tcPr>
+            <w:tcW w:w="3648" w:type="dxa"/>
+          </w:tcPr>
+          <w:p>
+            <w:pPr>
+              <w:rPr>
+                <w:sz w:val="26"/>
+                <w:szCs w:val="26"/>
+                <w:lang w:val="vi-VN"/>
+              </w:rPr>
+            </w:pPr>
+            <w:r>
+              <w:rPr>
+                <w:sz w:val="26"/>
+                <w:szCs w:val="26"/>
+                <w:lang w:val="vi-VN"/>
+              </w:rPr>
+              <w:t xml:space="preserve">Xác minh nhân viên </w:t>
+            </w:r>
+            <w:r>
+              <w:rPr>
+                <w:sz w:val="26"/>
+                <w:szCs w:val="26"/>
+                <w:lang w:val="vi-VN"/>
+              </w:rPr>
+              <w:t>lập báo cáo</w:t>
             </w:r>
           </w:p>
         </w:tc>

</xml_diff>